<commit_message>
added idea, and relevant referencing
</commit_message>
<xml_diff>
--- a/ideas.docx
+++ b/ideas.docx
@@ -44,6 +44,24 @@
       </w:r>
     </w:p>
     <w:p/>
+    <w:p>
+      <w:r>
+        <w:t>App development plug-in that encrypts user selected variables for them.</w:t>
+      </w:r>
+    </w:p>
+    <w:p>
+      <w:r>
+        <w:t xml:space="preserve">a nice front-end, scan the code for variables, and give the option to select specific variables from that list, and encrypt  with a selected method of encryption, with an optional  explanation. That way the user doesn't need to understand how to implement it themselves, they can encrypt data with three clicks. And, if we make it </w:t>
+      </w:r>
+      <w:proofErr w:type="gramStart"/>
+      <w:r>
+        <w:t>open-source</w:t>
+      </w:r>
+      <w:proofErr w:type="gramEnd"/>
+      <w:r>
+        <w:t xml:space="preserve"> the code can be improved upon by others / make the code more trustworthy.</w:t>
+      </w:r>
+    </w:p>
     <w:p/>
     <w:p/>
     <w:sectPr>

</xml_diff>

<commit_message>
adding my version of proposal v1
</commit_message>
<xml_diff>
--- a/ideas.docx
+++ b/ideas.docx
@@ -14,50 +14,13 @@
     <w:p/>
     <w:p>
       <w:r>
-        <w:t>Online checker for change in privacy laws.</w:t>
-      </w:r>
-    </w:p>
-    <w:p>
-      <w:r>
-        <w:tab/>
-        <w:t>Developers subscribe to specific countries or all for news on data laws</w:t>
+        <w:t xml:space="preserve">User gets asked what type of data they are going to be using (anonymised, non-anonymised, etc.) and the program creates a checklist of what needs to be ensured to guarantee privacy laws are followed. Developer must reference it in their code (metadata), and other developers can quickly find where they made these implementations. The IDE does not allow the program to be compiled unless the checklist is </w:t>
       </w:r>
       <w:r>
-        <w:t>.</w:t>
-      </w:r>
-    </w:p>
-    <w:p>
-      <w:r>
-        <w:tab/>
-        <w:t xml:space="preserve">Deny access to countries users that </w:t>
-      </w:r>
-      <w:proofErr w:type="spellStart"/>
-      <w:r>
-        <w:t>devs</w:t>
-      </w:r>
-      <w:proofErr w:type="spellEnd"/>
-      <w:r>
-        <w:t xml:space="preserve"> not conform to regulations</w:t>
+        <w:t>satisfied,</w:t>
       </w:r>
       <w:r>
-        <w:t>.</w:t>
-      </w:r>
-    </w:p>
-    <w:p/>
-    <w:p>
-      <w:r>
-        <w:t>App development plug-in that encrypts user selected variables for them.</w:t>
-      </w:r>
-    </w:p>
-    <w:p>
-      <w:r>
-        <w:t>a nice front-end, scan the code for variables, and give the option to select specific variables from that list, and encrypt  with a selected method of encryption, with an optional  explanation. That way the user doesn't need to understand how to implement it themselves, they can encrypt data with three clicks. And, if we make it open-source the code can be improved upon by others / make the code more trustworthy.</w:t>
-      </w:r>
-    </w:p>
-    <w:p/>
-    <w:p>
-      <w:r>
-        <w:t xml:space="preserve">User gets asked what type of data they are going to be using (anonymised, non-anonymised, etc.) and the program creates a checklist of what needs to be ensured to guarantee privacy laws are followed. Developer must reference it in their code (metadata), and other developers can quickly find where they made these implementations. The IDE does not allow the program to be compiled unless the checklist is satisfied and it does highlight warnings </w:t>
+        <w:t xml:space="preserve"> and it does highlight warnings </w:t>
       </w:r>
       <w:r>
         <w:t>beforehand</w:t>

</xml_diff>